<commit_message>
update report to epic2
</commit_message>
<xml_diff>
--- a/ai_11/vladyslav_kovalets/epic2/epic2_kovalets_vlad_report.docx
+++ b/ai_11/vladyslav_kovalets/epic2/epic2_kovalets_vlad_report.docx
@@ -305,7 +305,23 @@
           <w:sz w:val="28"/>
           <w:szCs w:val="28"/>
         </w:rPr>
-        <w:t>«Лінійні та розгалужені алгоритми. Умовні оператори. Константи, змінні»</w:t>
+        <w:t>«</w:t>
+      </w:r>
+      <w:r>
+        <w:rPr>
+          <w:rFonts w:ascii="Times New Roman" w:eastAsia="Times New Roman" w:hAnsi="Times New Roman" w:cs="Times New Roman"/>
+          <w:sz w:val="28"/>
+          <w:szCs w:val="28"/>
+        </w:rPr>
+        <w:t>Лінійні алгоритми. Розгалужені алгоритми. Умовні оператори. Змінні. Константи. Ввід вивід. Операції.</w:t>
+      </w:r>
+      <w:r>
+        <w:rPr>
+          <w:rFonts w:ascii="Times New Roman" w:eastAsia="Times New Roman" w:hAnsi="Times New Roman" w:cs="Times New Roman"/>
+          <w:sz w:val="28"/>
+          <w:szCs w:val="28"/>
+        </w:rPr>
+        <w:t>»</w:t>
       </w:r>
     </w:p>
     <w:p>
@@ -473,7 +489,26 @@
           <w:sz w:val="24"/>
           <w:szCs w:val="24"/>
         </w:rPr>
-        <w:t>"Використання основних операторів мови С"</w:t>
+        <w:t>"</w:t>
+      </w:r>
+      <w:r>
+        <w:t xml:space="preserve"> </w:t>
+      </w:r>
+      <w:r>
+        <w:rPr>
+          <w:rFonts w:ascii="Times New Roman" w:eastAsia="Times New Roman" w:hAnsi="Times New Roman" w:cs="Times New Roman"/>
+          <w:sz w:val="24"/>
+          <w:szCs w:val="24"/>
+        </w:rPr>
+        <w:t>Лінійні алгоритми. Розгалужені алгоритми. Умовні оператори. Змінні. Константи. Ввід вивід. Операції</w:t>
+      </w:r>
+      <w:r>
+        <w:rPr>
+          <w:rFonts w:ascii="Times New Roman" w:eastAsia="Times New Roman" w:hAnsi="Times New Roman" w:cs="Times New Roman"/>
+          <w:sz w:val="24"/>
+          <w:szCs w:val="24"/>
+        </w:rPr>
+        <w:t>"</w:t>
       </w:r>
     </w:p>
     <w:p>
@@ -1680,6 +1715,7 @@
           <w:b/>
           <w:color w:val="000000"/>
         </w:rPr>
+        <w:lastRenderedPageBreak/>
         <w:t>Виконання роботи:</w:t>
       </w:r>
     </w:p>
@@ -1808,7 +1844,6 @@
           <w:szCs w:val="24"/>
           <w:lang w:val="en-US"/>
         </w:rPr>
-        <w:lastRenderedPageBreak/>
         <w:t xml:space="preserve">24 </w:t>
       </w:r>
       <w:r>
@@ -3615,6 +3650,7 @@
           <w:sz w:val="24"/>
           <w:szCs w:val="24"/>
         </w:rPr>
+        <w:lastRenderedPageBreak/>
         <w:t>if</w:t>
       </w:r>
       <w:proofErr w:type="spellEnd"/>
@@ -3780,7 +3816,6 @@
           <w:sz w:val="24"/>
           <w:szCs w:val="24"/>
         </w:rPr>
-        <w:lastRenderedPageBreak/>
         <w:t>Використовувати дані цикли.</w:t>
       </w:r>
     </w:p>
@@ -3903,48 +3938,37 @@
         <w:jc w:val="left"/>
         <w:rPr>
           <w:rFonts w:ascii="Times New Roman" w:hAnsi="Times New Roman" w:cs="Times New Roman"/>
-          <w:sz w:val="24"/>
-          <w:szCs w:val="24"/>
         </w:rPr>
       </w:pPr>
       <w:r>
         <w:rPr>
           <w:rFonts w:ascii="Times New Roman" w:hAnsi="Times New Roman" w:cs="Times New Roman"/>
-          <w:sz w:val="24"/>
-          <w:szCs w:val="24"/>
         </w:rPr>
         <w:t>Варіант –</w:t>
       </w:r>
     </w:p>
     <w:p>
       <w:pPr>
-        <w:ind w:left="360"/>
-        <w:rPr>
-          <w:rFonts w:eastAsia="Times New Roman"/>
-        </w:rPr>
-      </w:pPr>
-      <w:r>
-        <w:rPr>
-          <w:rFonts w:ascii="Times New Roman" w:eastAsia="Times New Roman" w:hAnsi="Times New Roman" w:cs="Times New Roman"/>
-        </w:rPr>
-        <w:t xml:space="preserve">- </w:t>
-      </w:r>
-      <w:r>
-        <w:rPr>
-          <w:rFonts w:ascii="Times New Roman" w:eastAsia="Times New Roman" w:hAnsi="Times New Roman" w:cs="Times New Roman"/>
-        </w:rPr>
-        <w:tab/>
-      </w:r>
-      <w:r>
-        <w:rPr>
-          <w:rFonts w:eastAsia="Times New Roman"/>
+        <w:pStyle w:val="a4"/>
+        <w:numPr>
+          <w:ilvl w:val="0"/>
+          <w:numId w:val="2"/>
+        </w:numPr>
+        <w:jc w:val="left"/>
+        <w:rPr>
+          <w:rFonts w:ascii="Times New Roman" w:eastAsia="Times New Roman" w:hAnsi="Times New Roman" w:cs="Times New Roman"/>
+        </w:rPr>
+      </w:pPr>
+      <w:r>
+        <w:rPr>
+          <w:rFonts w:ascii="Times New Roman" w:eastAsia="Times New Roman" w:hAnsi="Times New Roman" w:cs="Times New Roman"/>
         </w:rPr>
         <w:t>Зібралися Зеник і Марічка разом з пластунами в похід. Похід — серйозна справа. Потрібно запастись продуктами харчування та розподілити їх споживання по днях так, щоб всім вистачило. Цього разу Зеник слідкує за тим, щоб печива вистачило аж до останнього дня походу. Зеник чітко знає, скільки пачок печива повинно залишитись кожного дня, і щовечора перераховує їх. Якщо Зеник побачить, що залишилось менше пачок, ніж повинно залишитись за його розрахунками, він неодмінно знайде того, хто з’їв забагато печива, і покарає його.</w:t>
       </w:r>
     </w:p>
     <w:p>
       <w:pPr>
-        <w:ind w:left="360"/>
+        <w:ind w:left="720"/>
         <w:rPr>
           <w:rFonts w:ascii="Times New Roman" w:eastAsia="Times New Roman" w:hAnsi="Times New Roman" w:cs="Times New Roman"/>
         </w:rPr>
@@ -3958,7 +3982,7 @@
     </w:p>
     <w:p>
       <w:pPr>
-        <w:ind w:left="360"/>
+        <w:ind w:left="720"/>
         <w:rPr>
           <w:rFonts w:ascii="Times New Roman" w:eastAsia="Times New Roman" w:hAnsi="Times New Roman" w:cs="Times New Roman"/>
         </w:rPr>
@@ -4375,7 +4399,6 @@
           <w:b/>
           <w:color w:val="000000"/>
         </w:rPr>
-        <w:lastRenderedPageBreak/>
         <w:t>2.</w:t>
       </w:r>
       <w:r>
@@ -5253,13 +5276,11 @@
         <w:fldChar w:fldCharType="end"/>
       </w:r>
       <w:r>
-        <w:t xml:space="preserve"> </w:t>
-      </w:r>
-      <w:proofErr w:type="spellStart"/>
-      <w:r>
-        <w:t>Бло</w:t>
-      </w:r>
-      <w:proofErr w:type="spellEnd"/>
+        <w:t xml:space="preserve"> Бло</w:t>
+      </w:r>
+      <w:r>
+        <w:t>к</w:t>
+      </w:r>
       <w:r>
         <w:t>-схема до практичної роботи</w:t>
       </w:r>
@@ -5474,6 +5495,7 @@
       <w:r>
         <w:rPr>
           <w:rFonts w:ascii="Times New Roman" w:hAnsi="Times New Roman" w:cs="Times New Roman"/>
+          <w:noProof/>
           <w:sz w:val="24"/>
           <w:szCs w:val="24"/>
           <w:lang w:val="en-US"/>
@@ -5545,6 +5567,9 @@
         <w:t>5</w:t>
       </w:r>
       <w:r>
+        <w:rPr>
+          <w:noProof/>
+        </w:rPr>
         <w:fldChar w:fldCharType="end"/>
       </w:r>
       <w:r>
@@ -20900,6 +20925,7 @@
       <w:r>
         <w:rPr>
           <w:rFonts w:ascii="Times New Roman" w:eastAsia="Times New Roman" w:hAnsi="Times New Roman" w:cs="Times New Roman"/>
+          <w:noProof/>
           <w:color w:val="FFFFFF" w:themeColor="background1"/>
           <w:sz w:val="20"/>
           <w:szCs w:val="20"/>
@@ -20965,6 +20991,9 @@
         <w:t>7</w:t>
       </w:r>
       <w:r>
+        <w:rPr>
+          <w:noProof/>
+        </w:rPr>
         <w:fldChar w:fldCharType="end"/>
       </w:r>
       <w:r>
@@ -21640,6 +21669,7 @@
       <w:r>
         <w:rPr>
           <w:rFonts w:ascii="Times New Roman" w:eastAsia="Times New Roman" w:hAnsi="Times New Roman" w:cs="Times New Roman"/>
+          <w:noProof/>
           <w:color w:val="FFFFFF" w:themeColor="background1"/>
           <w:sz w:val="20"/>
           <w:szCs w:val="20"/>
@@ -21710,6 +21740,9 @@
         <w:t>8</w:t>
       </w:r>
       <w:r>
+        <w:rPr>
+          <w:noProof/>
+        </w:rPr>
         <w:fldChar w:fldCharType="end"/>
       </w:r>
       <w:r>
@@ -22974,6 +23007,7 @@
   <w:style w:type="character" w:default="1" w:styleId="a0">
     <w:name w:val="Default Paragraph Font"/>
     <w:uiPriority w:val="1"/>
+    <w:semiHidden/>
     <w:unhideWhenUsed/>
   </w:style>
   <w:style w:type="table" w:default="1" w:styleId="a1">

</xml_diff>